<commit_message>
UML updates for credit task
</commit_message>
<xml_diff>
--- a/CreditTask6.2/Credit Task 6.2 - Custom Program Design.docx
+++ b/CreditTask6.2/Credit Task 6.2 - Custom Program Design.docx
@@ -50,15 +50,7 @@
       </w:r>
       <w:proofErr w:type="spellEnd"/>
       <w:r>
-        <w:t xml:space="preserve"> wars, depending on how far back you go). In this game, players take on the role of controlling an army, and must destroy the forces of the other player(s). It is a 2D, top down, tactical </w:t>
-      </w:r>
-      <w:proofErr w:type="gramStart"/>
-      <w:r>
-        <w:t>turn based</w:t>
-      </w:r>
-      <w:proofErr w:type="gramEnd"/>
-      <w:r>
-        <w:t xml:space="preserve"> game. </w:t>
+        <w:t xml:space="preserve"> wars, depending on how far back you go). In this game, players take on the role of controlling an army, and must destroy the forces of the other player(s). It is a 2D, top down, tactical turn based game. </w:t>
       </w:r>
     </w:p>
     <w:p/>
@@ -190,13 +182,8 @@
     </w:p>
     <w:p>
       <w:r>
-        <w:t xml:space="preserve">UML provided </w:t>
-      </w:r>
-      <w:proofErr w:type="gramStart"/>
-      <w:r>
-        <w:t>below</w:t>
-      </w:r>
-      <w:proofErr w:type="gramEnd"/>
+        <w:t>UML provided below</w:t>
+      </w:r>
     </w:p>
     <w:p/>
     <w:p>
@@ -236,13 +223,8 @@
       <w:r>
         <w:t xml:space="preserve"> </w:t>
       </w:r>
-      <w:proofErr w:type="gramStart"/>
-      <w:r>
-        <w:t>I’m</w:t>
-      </w:r>
-      <w:proofErr w:type="gramEnd"/>
-      <w:r>
-        <w:t xml:space="preserve"> not entirely sure of the best way to implement this – While the map can see everything, it seems outside of its duties to calculate a route between two locations. Ideally, we tell the unit to move, and the unit then figures out how to get to the required location. </w:t>
+      <w:r>
+        <w:t xml:space="preserve">I’m not entirely sure of the best way to implement this – While the map can see everything, it seems outside of its duties to calculate a route between two locations. Ideally, we tell the unit to move, and the unit then figures out how to get to the required location. </w:t>
       </w:r>
     </w:p>
     <w:p/>
@@ -503,15 +485,7 @@
       </w:r>
       <w:proofErr w:type="spellEnd"/>
       <w:r>
-        <w:t xml:space="preserve"> Movement cost – tile cost </w:t>
-      </w:r>
-      <w:proofErr w:type="gramStart"/>
-      <w:r>
-        <w:t>for  each</w:t>
-      </w:r>
-      <w:proofErr w:type="gramEnd"/>
-      <w:r>
-        <w:t xml:space="preserve"> adjacent tile). Ignore drawing a path for now. </w:t>
+        <w:t xml:space="preserve"> Movement cost – tile cost for  each adjacent tile). Ignore drawing a path for now. </w:t>
       </w:r>
       <w:r>
         <w:t>Tiles with a unit from a different team present are infinite cost.</w:t>
@@ -520,13 +494,8 @@
     <w:p/>
     <w:p>
       <w:r>
-        <w:t xml:space="preserve">If the above returns true, allow unit to move, and reduce movement points available until turn </w:t>
-      </w:r>
-      <w:proofErr w:type="gramStart"/>
-      <w:r>
-        <w:t>refresh</w:t>
-      </w:r>
-      <w:proofErr w:type="gramEnd"/>
+        <w:t>If the above returns true, allow unit to move, and reduce movement points available until turn refresh</w:t>
+      </w:r>
     </w:p>
     <w:p/>
     <w:p>
@@ -538,13 +507,8 @@
         </w:numPr>
       </w:pPr>
       <w:r>
-        <w:t xml:space="preserve">Turn </w:t>
-      </w:r>
-      <w:proofErr w:type="gramStart"/>
-      <w:r>
-        <w:t>refresh</w:t>
-      </w:r>
-      <w:proofErr w:type="gramEnd"/>
+        <w:t>Turn refresh</w:t>
+      </w:r>
     </w:p>
     <w:p>
       <w:pPr>
@@ -567,13 +531,8 @@
         </w:numPr>
       </w:pPr>
       <w:r>
-        <w:t xml:space="preserve">Unit movement must subtract after </w:t>
-      </w:r>
-      <w:proofErr w:type="gramStart"/>
-      <w:r>
-        <w:t>moving</w:t>
-      </w:r>
-      <w:proofErr w:type="gramEnd"/>
+        <w:t>Unit movement must subtract after moving</w:t>
+      </w:r>
     </w:p>
     <w:p>
       <w:pPr>
@@ -584,13 +543,8 @@
         </w:numPr>
       </w:pPr>
       <w:r>
-        <w:t xml:space="preserve">Allows unit to attack </w:t>
-      </w:r>
-      <w:proofErr w:type="gramStart"/>
-      <w:r>
-        <w:t>again</w:t>
-      </w:r>
-      <w:proofErr w:type="gramEnd"/>
+        <w:t>Allows unit to attack again</w:t>
+      </w:r>
     </w:p>
     <w:p>
       <w:pPr>
@@ -609,13 +563,8 @@
       </w:r>
       <w:proofErr w:type="spellEnd"/>
       <w:r>
-        <w:t xml:space="preserve"> property or </w:t>
-      </w:r>
-      <w:proofErr w:type="gramStart"/>
-      <w:r>
-        <w:t>something</w:t>
-      </w:r>
-      <w:proofErr w:type="gramEnd"/>
+        <w:t xml:space="preserve"> property or something</w:t>
+      </w:r>
     </w:p>
     <w:p>
       <w:pPr>
@@ -638,13 +587,8 @@
         </w:numPr>
       </w:pPr>
       <w:r>
-        <w:t xml:space="preserve">Units need </w:t>
-      </w:r>
-      <w:proofErr w:type="gramStart"/>
-      <w:r>
-        <w:t>teams</w:t>
-      </w:r>
-      <w:proofErr w:type="gramEnd"/>
+        <w:t>Units need teams</w:t>
+      </w:r>
     </w:p>
     <w:p>
       <w:pPr>
@@ -656,6 +600,13 @@
       </w:pPr>
       <w:r>
         <w:t>Units need to know where they are in the array to do this themselves.</w:t>
+      </w:r>
+    </w:p>
+    <w:p/>
+    <w:p>
+      <w:r>
+        <w:lastRenderedPageBreak/>
+        <w:t xml:space="preserve">Separate draw logic from game logic? A “Unit” or “Tile” will have a component that allows it to draw? Each type will instantiate it’s own version of Draw. Use an interface </w:t>
       </w:r>
     </w:p>
     <w:p/>

</xml_diff>

<commit_message>
Added advance wars basics
</commit_message>
<xml_diff>
--- a/CreditTask6.2/Credit Task 6.2 - Custom Program Design.docx
+++ b/CreditTask6.2/Credit Task 6.2 - Custom Program Design.docx
@@ -166,7 +166,21 @@
     <w:p/>
     <w:p>
       <w:r>
-        <w:t xml:space="preserve"> I will then take any lessons learnt along the way to expand the implementation to include things like money, factories, units that can pass over specific tile types, turns, etc. </w:t>
+        <w:t xml:space="preserve"> I will then take any lessons learnt along the way to expand the implementation to include things like money, factories, units that can pass over specific tile types</w:t>
+      </w:r>
+      <w:r>
+        <w:t xml:space="preserve"> (</w:t>
+      </w:r>
+      <w:proofErr w:type="spellStart"/>
+      <w:r>
+        <w:t>eg</w:t>
+      </w:r>
+      <w:proofErr w:type="spellEnd"/>
+      <w:r>
+        <w:t xml:space="preserve"> planes over water)</w:t>
+      </w:r>
+      <w:r>
+        <w:t xml:space="preserve">, turns, etc. </w:t>
       </w:r>
     </w:p>
     <w:p>
@@ -208,12 +222,18 @@
         <w:lastRenderedPageBreak/>
         <w:t>apply the necessary costs and textures. They contain information about what unit sits on the tile. They will also draw themselves.</w:t>
       </w:r>
+      <w:r>
+        <w:t xml:space="preserve"> I have added information about neighbouring tiles, to simplify some feature implementations (like pathfinding). The basic tile would be abstract.</w:t>
+      </w:r>
     </w:p>
     <w:p/>
     <w:p>
       <w:r>
         <w:t xml:space="preserve">Units would be able to draw themselves. They contain information like health, attack, movement points, etc. </w:t>
       </w:r>
+      <w:r>
+        <w:t>The basic unit would be abstract.</w:t>
+      </w:r>
     </w:p>
     <w:p/>
     <w:p>
@@ -225,17 +245,6 @@
       </w:r>
       <w:r>
         <w:t xml:space="preserve">I’m not entirely sure of the best way to implement this – While the map can see everything, it seems outside of its duties to calculate a route between two locations. Ideally, we tell the unit to move, and the unit then figures out how to get to the required location. </w:t>
-      </w:r>
-    </w:p>
-    <w:p/>
-    <w:p/>
-    <w:p/>
-    <w:p>
-      <w:r>
-        <w:t>Trying to plan things out, will need to experiment with building the program to get a better idea of what to do</w:t>
-      </w:r>
-      <w:r>
-        <w:t>. I’m basically starting with something that can be drawn on screen, extra stuff will be added as I get familiar.</w:t>
       </w:r>
     </w:p>
     <w:p/>
@@ -247,14 +256,30 @@
       <w:r>
         <w:t xml:space="preserve">Table </w:t>
       </w:r>
-      <w:fldSimple w:instr=" SEQ Table \* ARABIC ">
-        <w:r>
-          <w:rPr>
-            <w:noProof/>
-          </w:rPr>
-          <w:t>1</w:t>
-        </w:r>
-      </w:fldSimple>
+      <w:r>
+        <w:fldChar w:fldCharType="begin"/>
+      </w:r>
+      <w:r>
+        <w:instrText xml:space="preserve"> SEQ </w:instrText>
+      </w:r>
+      <w:r>
+        <w:instrText xml:space="preserve">Table \* ARABIC </w:instrText>
+      </w:r>
+      <w:r>
+        <w:fldChar w:fldCharType="separate"/>
+      </w:r>
+      <w:r>
+        <w:rPr>
+          <w:noProof/>
+        </w:rPr>
+        <w:t>1</w:t>
+      </w:r>
+      <w:r>
+        <w:rPr>
+          <w:noProof/>
+        </w:rPr>
+        <w:fldChar w:fldCharType="end"/>
+      </w:r>
       <w:r>
         <w:t xml:space="preserve">: </w:t>
       </w:r>
@@ -467,6 +492,17 @@
             <w:r>
               <w:t>A bit of repetition of information between map and tile, will think about factoring it out</w:t>
             </w:r>
+            <w:r>
+              <w:t>. Inheritors are different types of tile (</w:t>
+            </w:r>
+            <w:proofErr w:type="spellStart"/>
+            <w:r>
+              <w:t>eg.</w:t>
+            </w:r>
+            <w:proofErr w:type="spellEnd"/>
+            <w:r>
+              <w:t xml:space="preserve"> Draw different textures)</w:t>
+            </w:r>
           </w:p>
         </w:tc>
       </w:tr>
@@ -531,20 +567,7 @@
               <w:cnfStyle w:val="000000000000" w:firstRow="0" w:lastRow="0" w:firstColumn="0" w:lastColumn="0" w:oddVBand="0" w:evenVBand="0" w:oddHBand="0" w:evenHBand="0" w:firstRowFirstColumn="0" w:firstRowLastColumn="0" w:lastRowFirstColumn="0" w:lastRowLastColumn="0"/>
             </w:pPr>
             <w:r>
-              <w:t>_location : stores unit location</w:t>
-            </w:r>
-          </w:p>
-          <w:p>
-            <w:pPr>
-              <w:cnfStyle w:val="000000000000" w:firstRow="0" w:lastRow="0" w:firstColumn="0" w:lastColumn="0" w:oddVBand="0" w:evenVBand="0" w:oddHBand="0" w:evenHBand="0" w:firstRowFirstColumn="0" w:firstRowLastColumn="0" w:lastRowFirstColumn="0" w:lastRowLastColumn="0"/>
-            </w:pPr>
-          </w:p>
-          <w:p>
-            <w:pPr>
-              <w:cnfStyle w:val="000000000000" w:firstRow="0" w:lastRow="0" w:firstColumn="0" w:lastColumn="0" w:oddVBand="0" w:evenVBand="0" w:oddHBand="0" w:evenHBand="0" w:firstRowFirstColumn="0" w:firstRowLastColumn="0" w:lastRowFirstColumn="0" w:lastRowLastColumn="0"/>
-            </w:pPr>
-            <w:r>
-              <w:t xml:space="preserve">Draw(_location) : </w:t>
+              <w:t xml:space="preserve"> </w:t>
             </w:r>
           </w:p>
         </w:tc>
@@ -557,81 +580,7 @@
               <w:cnfStyle w:val="000000000000" w:firstRow="0" w:lastRow="0" w:firstColumn="0" w:lastColumn="0" w:oddVBand="0" w:evenVBand="0" w:oddHBand="0" w:evenHBand="0" w:firstRowFirstColumn="0" w:firstRowLastColumn="0" w:lastRowFirstColumn="0" w:lastRowLastColumn="0"/>
             </w:pPr>
             <w:r>
-              <w:t>More repetition (location)– should be way to make this better, needs consideration</w:t>
-            </w:r>
-          </w:p>
-        </w:tc>
-      </w:tr>
-    </w:tbl>
-    <w:p/>
-    <w:p>
-      <w:pPr>
-        <w:pStyle w:val="Caption"/>
-        <w:keepNext/>
-      </w:pPr>
-      <w:r>
-        <w:t xml:space="preserve">Table </w:t>
-      </w:r>
-      <w:r>
-        <w:fldChar w:fldCharType="begin"/>
-      </w:r>
-      <w:r>
-        <w:instrText xml:space="preserve"> SEQ Table \* ARABIC </w:instrText>
-      </w:r>
-      <w:r>
-        <w:fldChar w:fldCharType="separate"/>
-      </w:r>
-      <w:r>
-        <w:rPr>
-          <w:noProof/>
-        </w:rPr>
-        <w:t>2</w:t>
-      </w:r>
-      <w:r>
-        <w:rPr>
-          <w:noProof/>
-        </w:rPr>
-        <w:fldChar w:fldCharType="end"/>
-      </w:r>
-      <w:r>
-        <w:t>: &lt;&lt;enumeration name&gt;&gt; details</w:t>
-      </w:r>
-    </w:p>
-    <w:tbl>
-      <w:tblPr>
-        <w:tblStyle w:val="GridTable1Light-Accent1"/>
-        <w:tblW w:w="0" w:type="auto"/>
-        <w:tblLook w:val="04A0" w:firstRow="1" w:lastRow="0" w:firstColumn="1" w:lastColumn="0" w:noHBand="0" w:noVBand="1"/>
-      </w:tblPr>
-      <w:tblGrid>
-        <w:gridCol w:w="3003"/>
-        <w:gridCol w:w="3004"/>
-      </w:tblGrid>
-      <w:tr>
-        <w:trPr>
-          <w:cnfStyle w:val="100000000000" w:firstRow="1" w:lastRow="0" w:firstColumn="0" w:lastColumn="0" w:oddVBand="0" w:evenVBand="0" w:oddHBand="0" w:evenHBand="0" w:firstRowFirstColumn="0" w:firstRowLastColumn="0" w:lastRowFirstColumn="0" w:lastRowLastColumn="0"/>
-        </w:trPr>
-        <w:tc>
-          <w:tcPr>
-            <w:cnfStyle w:val="001000000000" w:firstRow="0" w:lastRow="0" w:firstColumn="1" w:lastColumn="0" w:oddVBand="0" w:evenVBand="0" w:oddHBand="0" w:evenHBand="0" w:firstRowFirstColumn="0" w:firstRowLastColumn="0" w:lastRowFirstColumn="0" w:lastRowLastColumn="0"/>
-            <w:tcW w:w="3003" w:type="dxa"/>
-          </w:tcPr>
-          <w:p>
-            <w:r>
-              <w:t>Value</w:t>
-            </w:r>
-          </w:p>
-        </w:tc>
-        <w:tc>
-          <w:tcPr>
-            <w:tcW w:w="3004" w:type="dxa"/>
-          </w:tcPr>
-          <w:p>
-            <w:pPr>
-              <w:cnfStyle w:val="100000000000" w:firstRow="1" w:lastRow="0" w:firstColumn="0" w:lastColumn="0" w:oddVBand="0" w:evenVBand="0" w:oddHBand="0" w:evenHBand="0" w:firstRowFirstColumn="0" w:firstRowLastColumn="0" w:lastRowFirstColumn="0" w:lastRowLastColumn="0"/>
-            </w:pPr>
-            <w:r>
-              <w:t>Notes</w:t>
+              <w:t>Inheritors are different types of units. Class is abstract, will only exist as child classes</w:t>
             </w:r>
           </w:p>
         </w:tc>
@@ -640,9 +589,28 @@
         <w:tc>
           <w:tcPr>
             <w:cnfStyle w:val="001000000000" w:firstRow="0" w:lastRow="0" w:firstColumn="1" w:lastColumn="0" w:oddVBand="0" w:evenVBand="0" w:oddHBand="0" w:evenHBand="0" w:firstRowFirstColumn="0" w:firstRowLastColumn="0" w:lastRowFirstColumn="0" w:lastRowLastColumn="0"/>
-            <w:tcW w:w="3003" w:type="dxa"/>
+            <w:tcW w:w="1980" w:type="dxa"/>
           </w:tcPr>
-          <w:p/>
+          <w:p>
+            <w:proofErr w:type="spellStart"/>
+            <w:r>
+              <w:t>ICanAttack</w:t>
+            </w:r>
+            <w:proofErr w:type="spellEnd"/>
+          </w:p>
+        </w:tc>
+        <w:tc>
+          <w:tcPr>
+            <w:tcW w:w="4026" w:type="dxa"/>
+          </w:tcPr>
+          <w:p>
+            <w:pPr>
+              <w:cnfStyle w:val="000000000000" w:firstRow="0" w:lastRow="0" w:firstColumn="0" w:lastColumn="0" w:oddVBand="0" w:evenVBand="0" w:oddHBand="0" w:evenHBand="0" w:firstRowFirstColumn="0" w:firstRowLastColumn="0" w:lastRowFirstColumn="0" w:lastRowLastColumn="0"/>
+            </w:pPr>
+            <w:r>
+              <w:t>Attack()</w:t>
+            </w:r>
+          </w:p>
         </w:tc>
         <w:tc>
           <w:tcPr>
@@ -652,16 +620,54 @@
             <w:pPr>
               <w:cnfStyle w:val="000000000000" w:firstRow="0" w:lastRow="0" w:firstColumn="0" w:lastColumn="0" w:oddVBand="0" w:evenVBand="0" w:oddHBand="0" w:evenHBand="0" w:firstRowFirstColumn="0" w:firstRowLastColumn="0" w:lastRowFirstColumn="0" w:lastRowLastColumn="0"/>
             </w:pPr>
+            <w:r>
+              <w:t>Defines which units can attack – some don’t, such as transport units.</w:t>
+            </w:r>
+          </w:p>
+        </w:tc>
+      </w:tr>
+      <w:tr>
+        <w:tc>
+          <w:tcPr>
+            <w:cnfStyle w:val="001000000000" w:firstRow="0" w:lastRow="0" w:firstColumn="1" w:lastColumn="0" w:oddVBand="0" w:evenVBand="0" w:oddHBand="0" w:evenHBand="0" w:firstRowFirstColumn="0" w:firstRowLastColumn="0" w:lastRowFirstColumn="0" w:lastRowLastColumn="0"/>
+            <w:tcW w:w="1980" w:type="dxa"/>
+          </w:tcPr>
+          <w:p>
+            <w:proofErr w:type="spellStart"/>
+            <w:r>
+              <w:t>IDraw</w:t>
+            </w:r>
+            <w:proofErr w:type="spellEnd"/>
+          </w:p>
+        </w:tc>
+        <w:tc>
+          <w:tcPr>
+            <w:tcW w:w="4026" w:type="dxa"/>
+          </w:tcPr>
+          <w:p>
+            <w:pPr>
+              <w:cnfStyle w:val="000000000000" w:firstRow="0" w:lastRow="0" w:firstColumn="0" w:lastColumn="0" w:oddVBand="0" w:evenVBand="0" w:oddHBand="0" w:evenHBand="0" w:firstRowFirstColumn="0" w:firstRowLastColumn="0" w:lastRowFirstColumn="0" w:lastRowLastColumn="0"/>
+            </w:pPr>
+            <w:r>
+              <w:t>Draw()</w:t>
+            </w:r>
+          </w:p>
+        </w:tc>
+        <w:tc>
+          <w:tcPr>
+            <w:tcW w:w="3004" w:type="dxa"/>
+          </w:tcPr>
+          <w:p>
+            <w:pPr>
+              <w:cnfStyle w:val="000000000000" w:firstRow="0" w:lastRow="0" w:firstColumn="0" w:lastColumn="0" w:oddVBand="0" w:evenVBand="0" w:oddHBand="0" w:evenHBand="0" w:firstRowFirstColumn="0" w:firstRowLastColumn="0" w:lastRowFirstColumn="0" w:lastRowLastColumn="0"/>
+            </w:pPr>
+            <w:r>
+              <w:t>Defines which types can draw.</w:t>
+            </w:r>
           </w:p>
         </w:tc>
       </w:tr>
     </w:tbl>
-    <w:p/>
-    <w:p>
-      <w:r>
-        <w:t>…</w:t>
-      </w:r>
-    </w:p>
     <w:p/>
     <w:p/>
     <w:p/>

</xml_diff>

<commit_message>
Staging changes before refactoring unit-tile relationship
</commit_message>
<xml_diff>
--- a/CreditTask6.2/Credit Task 6.2 - Custom Program Design.docx
+++ b/CreditTask6.2/Credit Task 6.2 - Custom Program Design.docx
@@ -50,7 +50,15 @@
       </w:r>
       <w:proofErr w:type="spellEnd"/>
       <w:r>
-        <w:t xml:space="preserve"> wars, depending on how far back you go). In this game, players take on the role of controlling an army, and must destroy the forces of the other player(s). It is a 2D, top down, tactical turn based game. </w:t>
+        <w:t xml:space="preserve"> wars, depending on how far back you go). In this game, players take on the role of controlling an army, and must destroy the forces of the other player(s). It is a 2D, top down, tactical </w:t>
+      </w:r>
+      <w:proofErr w:type="gramStart"/>
+      <w:r>
+        <w:t>turn based</w:t>
+      </w:r>
+      <w:proofErr w:type="gramEnd"/>
+      <w:r>
+        <w:t xml:space="preserve"> game. </w:t>
       </w:r>
     </w:p>
     <w:p/>
@@ -172,10 +180,12 @@
         <w:t xml:space="preserve"> (</w:t>
       </w:r>
       <w:proofErr w:type="spellStart"/>
+      <w:proofErr w:type="gramStart"/>
       <w:r>
         <w:t>eg</w:t>
       </w:r>
       <w:proofErr w:type="spellEnd"/>
+      <w:proofErr w:type="gramEnd"/>
       <w:r>
         <w:t xml:space="preserve"> planes over water)</w:t>
       </w:r>
@@ -196,8 +206,13 @@
     </w:p>
     <w:p>
       <w:r>
-        <w:t>UML provided below</w:t>
-      </w:r>
+        <w:t xml:space="preserve">UML provided </w:t>
+      </w:r>
+      <w:proofErr w:type="gramStart"/>
+      <w:r>
+        <w:t>below</w:t>
+      </w:r>
+      <w:proofErr w:type="gramEnd"/>
     </w:p>
     <w:p/>
     <w:p>
@@ -243,8 +258,13 @@
       <w:r>
         <w:t xml:space="preserve"> </w:t>
       </w:r>
-      <w:r>
-        <w:t xml:space="preserve">I’m not entirely sure of the best way to implement this – While the map can see everything, it seems outside of its duties to calculate a route between two locations. Ideally, we tell the unit to move, and the unit then figures out how to get to the required location. </w:t>
+      <w:proofErr w:type="gramStart"/>
+      <w:r>
+        <w:t>I’m</w:t>
+      </w:r>
+      <w:proofErr w:type="gramEnd"/>
+      <w:r>
+        <w:t xml:space="preserve"> not entirely sure of the best way to implement this – While the map can see everything, it seems outside of its duties to calculate a route between two locations. Ideally, we tell the unit to move, and the unit then figures out how to get to the required location. </w:t>
       </w:r>
     </w:p>
     <w:p/>
@@ -256,30 +276,14 @@
       <w:r>
         <w:t xml:space="preserve">Table </w:t>
       </w:r>
-      <w:r>
-        <w:fldChar w:fldCharType="begin"/>
-      </w:r>
-      <w:r>
-        <w:instrText xml:space="preserve"> SEQ </w:instrText>
-      </w:r>
-      <w:r>
-        <w:instrText xml:space="preserve">Table \* ARABIC </w:instrText>
-      </w:r>
-      <w:r>
-        <w:fldChar w:fldCharType="separate"/>
-      </w:r>
-      <w:r>
-        <w:rPr>
-          <w:noProof/>
-        </w:rPr>
-        <w:t>1</w:t>
-      </w:r>
-      <w:r>
-        <w:rPr>
-          <w:noProof/>
-        </w:rPr>
-        <w:fldChar w:fldCharType="end"/>
-      </w:r>
+      <w:fldSimple w:instr=" SEQ Table \* ARABIC ">
+        <w:r>
+          <w:rPr>
+            <w:noProof/>
+          </w:rPr>
+          <w:t>1</w:t>
+        </w:r>
+      </w:fldSimple>
       <w:r>
         <w:t xml:space="preserve">: </w:t>
       </w:r>
@@ -367,44 +371,78 @@
               <w:cnfStyle w:val="000000000000" w:firstRow="0" w:lastRow="0" w:firstColumn="0" w:lastColumn="0" w:oddVBand="0" w:evenVBand="0" w:oddHBand="0" w:evenHBand="0" w:firstRowFirstColumn="0" w:firstRowLastColumn="0" w:lastRowFirstColumn="0" w:lastRowLastColumn="0"/>
             </w:pPr>
             <w:r>
-              <w:t>_rows : Horizontal map width</w:t>
-            </w:r>
-          </w:p>
-          <w:p>
-            <w:pPr>
-              <w:cnfStyle w:val="000000000000" w:firstRow="0" w:lastRow="0" w:firstColumn="0" w:lastColumn="0" w:oddVBand="0" w:evenVBand="0" w:oddHBand="0" w:evenHBand="0" w:firstRowFirstColumn="0" w:firstRowLastColumn="0" w:lastRowFirstColumn="0" w:lastRowLastColumn="0"/>
-            </w:pPr>
-            <w:r>
-              <w:t>_cols : Vertical map width</w:t>
-            </w:r>
-          </w:p>
-          <w:p>
-            <w:pPr>
-              <w:cnfStyle w:val="000000000000" w:firstRow="0" w:lastRow="0" w:firstColumn="0" w:lastColumn="0" w:oddVBand="0" w:evenVBand="0" w:oddHBand="0" w:evenHBand="0" w:firstRowFirstColumn="0" w:firstRowLastColumn="0" w:lastRowFirstColumn="0" w:lastRowLastColumn="0"/>
-            </w:pPr>
-            <w:r>
-              <w:t>_map[_rows, _cols] : tile : Stores the map layout arrangement.</w:t>
-            </w:r>
-          </w:p>
-          <w:p>
-            <w:pPr>
-              <w:cnfStyle w:val="000000000000" w:firstRow="0" w:lastRow="0" w:firstColumn="0" w:lastColumn="0" w:oddVBand="0" w:evenVBand="0" w:oddHBand="0" w:evenHBand="0" w:firstRowFirstColumn="0" w:firstRowLastColumn="0" w:lastRowFirstColumn="0" w:lastRowLastColumn="0"/>
-            </w:pPr>
-          </w:p>
-          <w:p>
-            <w:pPr>
-              <w:cnfStyle w:val="000000000000" w:firstRow="0" w:lastRow="0" w:firstColumn="0" w:lastColumn="0" w:oddVBand="0" w:evenVBand="0" w:oddHBand="0" w:evenHBand="0" w:firstRowFirstColumn="0" w:firstRowLastColumn="0" w:lastRowFirstColumn="0" w:lastRowLastColumn="0"/>
-            </w:pPr>
-            <w:r>
-              <w:t>Map() : instantiates map</w:t>
-            </w:r>
-          </w:p>
-          <w:p>
-            <w:pPr>
-              <w:cnfStyle w:val="000000000000" w:firstRow="0" w:lastRow="0" w:firstColumn="0" w:lastColumn="0" w:oddVBand="0" w:evenVBand="0" w:oddHBand="0" w:evenHBand="0" w:firstRowFirstColumn="0" w:firstRowLastColumn="0" w:lastRowFirstColumn="0" w:lastRowLastColumn="0"/>
-            </w:pPr>
-            <w:r>
-              <w:t>Draw() : Draws the game board. To start with will be called at the end of each game loop to update visual output</w:t>
+              <w:t>_</w:t>
+            </w:r>
+            <w:proofErr w:type="gramStart"/>
+            <w:r>
+              <w:t>rows :</w:t>
+            </w:r>
+            <w:proofErr w:type="gramEnd"/>
+            <w:r>
+              <w:t xml:space="preserve"> Horizontal map width</w:t>
+            </w:r>
+          </w:p>
+          <w:p>
+            <w:pPr>
+              <w:cnfStyle w:val="000000000000" w:firstRow="0" w:lastRow="0" w:firstColumn="0" w:lastColumn="0" w:oddVBand="0" w:evenVBand="0" w:oddHBand="0" w:evenHBand="0" w:firstRowFirstColumn="0" w:firstRowLastColumn="0" w:lastRowFirstColumn="0" w:lastRowLastColumn="0"/>
+            </w:pPr>
+            <w:r>
+              <w:t>_</w:t>
+            </w:r>
+            <w:proofErr w:type="gramStart"/>
+            <w:r>
+              <w:t>cols :</w:t>
+            </w:r>
+            <w:proofErr w:type="gramEnd"/>
+            <w:r>
+              <w:t xml:space="preserve"> Vertical map width</w:t>
+            </w:r>
+          </w:p>
+          <w:p>
+            <w:pPr>
+              <w:cnfStyle w:val="000000000000" w:firstRow="0" w:lastRow="0" w:firstColumn="0" w:lastColumn="0" w:oddVBand="0" w:evenVBand="0" w:oddHBand="0" w:evenHBand="0" w:firstRowFirstColumn="0" w:firstRowLastColumn="0" w:lastRowFirstColumn="0" w:lastRowLastColumn="0"/>
+            </w:pPr>
+            <w:r>
+              <w:t>_</w:t>
+            </w:r>
+            <w:proofErr w:type="gramStart"/>
+            <w:r>
+              <w:t>map[</w:t>
+            </w:r>
+            <w:proofErr w:type="gramEnd"/>
+            <w:r>
+              <w:t>_rows, _cols] : tile : Stores the map layout arrangement.</w:t>
+            </w:r>
+          </w:p>
+          <w:p>
+            <w:pPr>
+              <w:cnfStyle w:val="000000000000" w:firstRow="0" w:lastRow="0" w:firstColumn="0" w:lastColumn="0" w:oddVBand="0" w:evenVBand="0" w:oddHBand="0" w:evenHBand="0" w:firstRowFirstColumn="0" w:firstRowLastColumn="0" w:lastRowFirstColumn="0" w:lastRowLastColumn="0"/>
+            </w:pPr>
+          </w:p>
+          <w:p>
+            <w:pPr>
+              <w:cnfStyle w:val="000000000000" w:firstRow="0" w:lastRow="0" w:firstColumn="0" w:lastColumn="0" w:oddVBand="0" w:evenVBand="0" w:oddHBand="0" w:evenHBand="0" w:firstRowFirstColumn="0" w:firstRowLastColumn="0" w:lastRowFirstColumn="0" w:lastRowLastColumn="0"/>
+            </w:pPr>
+            <w:proofErr w:type="gramStart"/>
+            <w:r>
+              <w:t>Map(</w:t>
+            </w:r>
+            <w:proofErr w:type="gramEnd"/>
+            <w:r>
+              <w:t>) : instantiates map</w:t>
+            </w:r>
+          </w:p>
+          <w:p>
+            <w:pPr>
+              <w:cnfStyle w:val="000000000000" w:firstRow="0" w:lastRow="0" w:firstColumn="0" w:lastColumn="0" w:oddVBand="0" w:evenVBand="0" w:oddHBand="0" w:evenHBand="0" w:firstRowFirstColumn="0" w:firstRowLastColumn="0" w:lastRowFirstColumn="0" w:lastRowLastColumn="0"/>
+            </w:pPr>
+            <w:proofErr w:type="gramStart"/>
+            <w:r>
+              <w:t>Draw(</w:t>
+            </w:r>
+            <w:proofErr w:type="gramEnd"/>
+            <w:r>
+              <w:t>) : Draws the game board. To start with will be called at the end of each game loop to update visual output</w:t>
             </w:r>
           </w:p>
         </w:tc>
@@ -440,44 +478,73 @@
               <w:cnfStyle w:val="000000000000" w:firstRow="0" w:lastRow="0" w:firstColumn="0" w:lastColumn="0" w:oddVBand="0" w:evenVBand="0" w:oddHBand="0" w:evenHBand="0" w:firstRowFirstColumn="0" w:firstRowLastColumn="0" w:lastRowFirstColumn="0" w:lastRowLastColumn="0"/>
             </w:pPr>
             <w:r>
-              <w:t>_unit : stores the unit on the tile</w:t>
-            </w:r>
-          </w:p>
-          <w:p>
-            <w:pPr>
-              <w:cnfStyle w:val="000000000000" w:firstRow="0" w:lastRow="0" w:firstColumn="0" w:lastColumn="0" w:oddVBand="0" w:evenVBand="0" w:oddHBand="0" w:evenHBand="0" w:firstRowFirstColumn="0" w:firstRowLastColumn="0" w:lastRowFirstColumn="0" w:lastRowLastColumn="0"/>
-            </w:pPr>
-            <w:r>
-              <w:t>_location : Location of tile on the map</w:t>
-            </w:r>
-          </w:p>
-          <w:p>
-            <w:pPr>
-              <w:cnfStyle w:val="000000000000" w:firstRow="0" w:lastRow="0" w:firstColumn="0" w:lastColumn="0" w:oddVBand="0" w:evenVBand="0" w:oddHBand="0" w:evenHBand="0" w:firstRowFirstColumn="0" w:firstRowLastColumn="0" w:lastRowFirstColumn="0" w:lastRowLastColumn="0"/>
-            </w:pPr>
-            <w:r>
               <w:t>_</w:t>
             </w:r>
+            <w:proofErr w:type="gramStart"/>
+            <w:r>
+              <w:t>unit :</w:t>
+            </w:r>
+            <w:proofErr w:type="gramEnd"/>
+            <w:r>
+              <w:t xml:space="preserve"> stores the unit on the tile</w:t>
+            </w:r>
+          </w:p>
+          <w:p>
+            <w:pPr>
+              <w:cnfStyle w:val="000000000000" w:firstRow="0" w:lastRow="0" w:firstColumn="0" w:lastColumn="0" w:oddVBand="0" w:evenVBand="0" w:oddHBand="0" w:evenHBand="0" w:firstRowFirstColumn="0" w:firstRowLastColumn="0" w:lastRowFirstColumn="0" w:lastRowLastColumn="0"/>
+            </w:pPr>
+            <w:r>
+              <w:t>_</w:t>
+            </w:r>
+            <w:proofErr w:type="gramStart"/>
+            <w:r>
+              <w:t>location :</w:t>
+            </w:r>
+            <w:proofErr w:type="gramEnd"/>
+            <w:r>
+              <w:t xml:space="preserve"> Location of tile on the map</w:t>
+            </w:r>
+          </w:p>
+          <w:p>
+            <w:pPr>
+              <w:cnfStyle w:val="000000000000" w:firstRow="0" w:lastRow="0" w:firstColumn="0" w:lastColumn="0" w:oddVBand="0" w:evenVBand="0" w:oddHBand="0" w:evenHBand="0" w:firstRowFirstColumn="0" w:firstRowLastColumn="0" w:lastRowFirstColumn="0" w:lastRowLastColumn="0"/>
+            </w:pPr>
+            <w:r>
+              <w:t>_</w:t>
+            </w:r>
             <w:proofErr w:type="spellStart"/>
+            <w:proofErr w:type="gramStart"/>
             <w:r>
               <w:t>moveCost</w:t>
             </w:r>
             <w:proofErr w:type="spellEnd"/>
             <w:r>
-              <w:t xml:space="preserve"> : cost for unit movement</w:t>
-            </w:r>
-          </w:p>
-          <w:p>
-            <w:pPr>
-              <w:cnfStyle w:val="000000000000" w:firstRow="0" w:lastRow="0" w:firstColumn="0" w:lastColumn="0" w:oddVBand="0" w:evenVBand="0" w:oddHBand="0" w:evenHBand="0" w:firstRowFirstColumn="0" w:firstRowLastColumn="0" w:lastRowFirstColumn="0" w:lastRowLastColumn="0"/>
-            </w:pPr>
-          </w:p>
-          <w:p>
-            <w:pPr>
-              <w:cnfStyle w:val="000000000000" w:firstRow="0" w:lastRow="0" w:firstColumn="0" w:lastColumn="0" w:oddVBand="0" w:evenVBand="0" w:oddHBand="0" w:evenHBand="0" w:firstRowFirstColumn="0" w:firstRowLastColumn="0" w:lastRowFirstColumn="0" w:lastRowLastColumn="0"/>
-            </w:pPr>
-            <w:r>
-              <w:t>Tile(location) : Initialises tile with it’s map coordinates</w:t>
+              <w:t xml:space="preserve"> :</w:t>
+            </w:r>
+            <w:proofErr w:type="gramEnd"/>
+            <w:r>
+              <w:t xml:space="preserve"> cost for unit movement</w:t>
+            </w:r>
+          </w:p>
+          <w:p>
+            <w:pPr>
+              <w:cnfStyle w:val="000000000000" w:firstRow="0" w:lastRow="0" w:firstColumn="0" w:lastColumn="0" w:oddVBand="0" w:evenVBand="0" w:oddHBand="0" w:evenHBand="0" w:firstRowFirstColumn="0" w:firstRowLastColumn="0" w:lastRowFirstColumn="0" w:lastRowLastColumn="0"/>
+            </w:pPr>
+          </w:p>
+          <w:p>
+            <w:pPr>
+              <w:cnfStyle w:val="000000000000" w:firstRow="0" w:lastRow="0" w:firstColumn="0" w:lastColumn="0" w:oddVBand="0" w:evenVBand="0" w:oddHBand="0" w:evenHBand="0" w:firstRowFirstColumn="0" w:firstRowLastColumn="0" w:lastRowFirstColumn="0" w:lastRowLastColumn="0"/>
+            </w:pPr>
+            <w:r>
+              <w:t>Tile(location</w:t>
+            </w:r>
+            <w:proofErr w:type="gramStart"/>
+            <w:r>
+              <w:t>) :</w:t>
+            </w:r>
+            <w:proofErr w:type="gramEnd"/>
+            <w:r>
+              <w:t xml:space="preserve"> Initialises tile with it’s map coordinates</w:t>
             </w:r>
           </w:p>
         </w:tc>
@@ -513,8 +580,13 @@
             <w:tcW w:w="1980" w:type="dxa"/>
           </w:tcPr>
           <w:p>
-            <w:r>
-              <w:t>Unit : Manage actors on the map</w:t>
+            <w:proofErr w:type="gramStart"/>
+            <w:r>
+              <w:t>Unit :</w:t>
+            </w:r>
+            <w:proofErr w:type="gramEnd"/>
+            <w:r>
+              <w:t xml:space="preserve"> Manage actors on the map</w:t>
             </w:r>
           </w:p>
         </w:tc>
@@ -543,7 +615,15 @@
               <w:cnfStyle w:val="000000000000" w:firstRow="0" w:lastRow="0" w:firstColumn="0" w:lastColumn="0" w:oddVBand="0" w:evenVBand="0" w:oddHBand="0" w:evenHBand="0" w:firstRowFirstColumn="0" w:firstRowLastColumn="0" w:lastRowFirstColumn="0" w:lastRowLastColumn="0"/>
             </w:pPr>
             <w:r>
-              <w:t>_selected : Indicate if a unit has been selected, and change what it does if so (</w:t>
+              <w:t>_</w:t>
+            </w:r>
+            <w:proofErr w:type="gramStart"/>
+            <w:r>
+              <w:t>selected :</w:t>
+            </w:r>
+            <w:proofErr w:type="gramEnd"/>
+            <w:r>
+              <w:t xml:space="preserve"> Indicate if a unit has been selected, and change what it does if so (</w:t>
             </w:r>
             <w:proofErr w:type="spellStart"/>
             <w:r>
@@ -559,7 +639,15 @@
               <w:cnfStyle w:val="000000000000" w:firstRow="0" w:lastRow="0" w:firstColumn="0" w:lastColumn="0" w:oddVBand="0" w:evenVBand="0" w:oddHBand="0" w:evenHBand="0" w:firstRowFirstColumn="0" w:firstRowLastColumn="0" w:lastRowFirstColumn="0" w:lastRowLastColumn="0"/>
             </w:pPr>
             <w:r>
-              <w:t>_team : indicate unit team</w:t>
+              <w:t>_</w:t>
+            </w:r>
+            <w:proofErr w:type="gramStart"/>
+            <w:r>
+              <w:t>team :</w:t>
+            </w:r>
+            <w:proofErr w:type="gramEnd"/>
+            <w:r>
+              <w:t xml:space="preserve"> indicate unit team</w:t>
             </w:r>
           </w:p>
           <w:p>
@@ -607,8 +695,13 @@
             <w:pPr>
               <w:cnfStyle w:val="000000000000" w:firstRow="0" w:lastRow="0" w:firstColumn="0" w:lastColumn="0" w:oddVBand="0" w:evenVBand="0" w:oddHBand="0" w:evenHBand="0" w:firstRowFirstColumn="0" w:firstRowLastColumn="0" w:lastRowFirstColumn="0" w:lastRowLastColumn="0"/>
             </w:pPr>
-            <w:r>
-              <w:t>Attack()</w:t>
+            <w:proofErr w:type="gramStart"/>
+            <w:r>
+              <w:t>Attack(</w:t>
+            </w:r>
+            <w:proofErr w:type="gramEnd"/>
+            <w:r>
+              <w:t>)</w:t>
             </w:r>
           </w:p>
         </w:tc>
@@ -621,7 +714,15 @@
               <w:cnfStyle w:val="000000000000" w:firstRow="0" w:lastRow="0" w:firstColumn="0" w:lastColumn="0" w:oddVBand="0" w:evenVBand="0" w:oddHBand="0" w:evenHBand="0" w:firstRowFirstColumn="0" w:firstRowLastColumn="0" w:lastRowFirstColumn="0" w:lastRowLastColumn="0"/>
             </w:pPr>
             <w:r>
-              <w:t>Defines which units can attack – some don’t, such as transport units.</w:t>
+              <w:t xml:space="preserve">Defines which units can attack – some </w:t>
+            </w:r>
+            <w:proofErr w:type="gramStart"/>
+            <w:r>
+              <w:t>don’t</w:t>
+            </w:r>
+            <w:proofErr w:type="gramEnd"/>
+            <w:r>
+              <w:t>, such as transport units.</w:t>
             </w:r>
           </w:p>
         </w:tc>
@@ -648,8 +749,13 @@
             <w:pPr>
               <w:cnfStyle w:val="000000000000" w:firstRow="0" w:lastRow="0" w:firstColumn="0" w:lastColumn="0" w:oddVBand="0" w:evenVBand="0" w:oddHBand="0" w:evenHBand="0" w:firstRowFirstColumn="0" w:firstRowLastColumn="0" w:lastRowFirstColumn="0" w:lastRowLastColumn="0"/>
             </w:pPr>
-            <w:r>
-              <w:t>Draw()</w:t>
+            <w:proofErr w:type="gramStart"/>
+            <w:r>
+              <w:t>Draw(</w:t>
+            </w:r>
+            <w:proofErr w:type="gramEnd"/>
+            <w:r>
+              <w:t>)</w:t>
             </w:r>
           </w:p>
         </w:tc>
@@ -695,7 +801,15 @@
       </w:r>
       <w:proofErr w:type="spellEnd"/>
       <w:r>
-        <w:t xml:space="preserve"> Movement cost – tile cost for  each adjacent tile). Ignore drawing a path for now. </w:t>
+        <w:t xml:space="preserve"> Movement cost – tile cost </w:t>
+      </w:r>
+      <w:proofErr w:type="gramStart"/>
+      <w:r>
+        <w:t>for  each</w:t>
+      </w:r>
+      <w:proofErr w:type="gramEnd"/>
+      <w:r>
+        <w:t xml:space="preserve"> adjacent tile). Ignore drawing a path for now. </w:t>
       </w:r>
       <w:r>
         <w:t>Tiles with a unit from a different team present are infinite cost.</w:t>
@@ -704,8 +818,13 @@
     <w:p/>
     <w:p>
       <w:r>
-        <w:t>If the above returns true, allow unit to move, and reduce movement points available until turn refresh</w:t>
-      </w:r>
+        <w:t xml:space="preserve">If the above returns true, allow unit to move, and reduce movement points available until turn </w:t>
+      </w:r>
+      <w:proofErr w:type="gramStart"/>
+      <w:r>
+        <w:t>refresh</w:t>
+      </w:r>
+      <w:proofErr w:type="gramEnd"/>
     </w:p>
     <w:p/>
     <w:p>
@@ -717,8 +836,13 @@
         </w:numPr>
       </w:pPr>
       <w:r>
-        <w:t>Turn refresh</w:t>
-      </w:r>
+        <w:t xml:space="preserve">Turn </w:t>
+      </w:r>
+      <w:proofErr w:type="gramStart"/>
+      <w:r>
+        <w:t>refresh</w:t>
+      </w:r>
+      <w:proofErr w:type="gramEnd"/>
     </w:p>
     <w:p>
       <w:pPr>
@@ -741,8 +865,13 @@
         </w:numPr>
       </w:pPr>
       <w:r>
-        <w:t>Unit movement must subtract after moving</w:t>
-      </w:r>
+        <w:t xml:space="preserve">Unit movement must subtract after </w:t>
+      </w:r>
+      <w:proofErr w:type="gramStart"/>
+      <w:r>
+        <w:t>moving</w:t>
+      </w:r>
+      <w:proofErr w:type="gramEnd"/>
     </w:p>
     <w:p>
       <w:pPr>
@@ -753,8 +882,13 @@
         </w:numPr>
       </w:pPr>
       <w:r>
-        <w:t>Allows unit to attack again</w:t>
-      </w:r>
+        <w:t xml:space="preserve">Allows unit to attack </w:t>
+      </w:r>
+      <w:proofErr w:type="gramStart"/>
+      <w:r>
+        <w:t>again</w:t>
+      </w:r>
+      <w:proofErr w:type="gramEnd"/>
     </w:p>
     <w:p>
       <w:pPr>
@@ -773,8 +907,13 @@
       </w:r>
       <w:proofErr w:type="spellEnd"/>
       <w:r>
-        <w:t xml:space="preserve"> property or something</w:t>
-      </w:r>
+        <w:t xml:space="preserve"> property or </w:t>
+      </w:r>
+      <w:proofErr w:type="gramStart"/>
+      <w:r>
+        <w:t>something</w:t>
+      </w:r>
+      <w:proofErr w:type="gramEnd"/>
     </w:p>
     <w:p>
       <w:pPr>
@@ -797,8 +936,13 @@
         </w:numPr>
       </w:pPr>
       <w:r>
-        <w:t>Units need teams</w:t>
-      </w:r>
+        <w:t xml:space="preserve">Units need </w:t>
+      </w:r>
+      <w:proofErr w:type="gramStart"/>
+      <w:r>
+        <w:t>teams</w:t>
+      </w:r>
+      <w:proofErr w:type="gramEnd"/>
     </w:p>
     <w:p>
       <w:pPr>

</xml_diff>